<commit_message>
added big brother scholarship programs
</commit_message>
<xml_diff>
--- a/public/files/application-form.docx
+++ b/public/files/application-form.docx
@@ -88,27 +88,39 @@
     <w:p>
       <w:pPr>
         <w:rPr>
-          <w:color w:val="FF0000"/>
+          <w:rFonts w:eastAsia="Times New Roman"/>
         </w:rPr>
       </w:pPr>
       <w:hyperlink r:id="rId9" w:history="1">
         <w:r>
           <w:rPr>
             <w:rStyle w:val="Hyperlink"/>
+            <w:rFonts w:eastAsia="Times New Roman"/>
           </w:rPr>
-          <w:t>https://ananthanambikairajah.weebly.com/thebigbrotherscholarship.html</w:t>
+          <w:t>https://ananthanambikairajah.netlify.com/</w:t>
         </w:r>
       </w:hyperlink>
-    </w:p>
-    <w:p/>
-    <w:p>
-      <w:r>
-        <w:t>A checklist has been established below, to help you</w:t>
-      </w:r>
       <w:bookmarkStart w:id="2" w:name="_GoBack"/>
       <w:bookmarkEnd w:id="2"/>
       <w:r>
-        <w:t xml:space="preserve"> ensure that you have all of the </w:t>
+        <w:rPr>
+          <w:rStyle w:val="Hyperlink"/>
+          <w:rFonts w:eastAsia="Times New Roman"/>
+        </w:rPr>
+        <w:t>files/</w:t>
+      </w:r>
+      <w:r>
+        <w:rPr>
+          <w:rStyle w:val="Hyperlink"/>
+          <w:rFonts w:eastAsia="Times New Roman"/>
+        </w:rPr>
+        <w:t>terms-and-conditions.pdf</w:t>
+      </w:r>
+    </w:p>
+    <w:p/>
+    <w:p>
+      <w:r>
+        <w:t xml:space="preserve">A checklist has been established below, to help you ensure that you have all of the </w:t>
       </w:r>
       <w:r>
         <w:t>relevant</w:t>
@@ -267,21 +279,7 @@
           <w:b/>
         </w:rPr>
         <w:tab/>
-        <w:t xml:space="preserve">TWO </w:t>
-      </w:r>
-      <w:proofErr w:type="gramStart"/>
-      <w:r>
-        <w:rPr>
-          <w:b/>
-        </w:rPr>
-        <w:t>school teachers</w:t>
-      </w:r>
-      <w:proofErr w:type="gramEnd"/>
-      <w:r>
-        <w:rPr>
-          <w:b/>
-        </w:rPr>
-        <w:t xml:space="preserve"> have completed the Referee Consent Fo</w:t>
+        <w:t>TWO school teachers have completed the Referee Consent Fo</w:t>
       </w:r>
       <w:r>
         <w:rPr>
@@ -598,21 +596,7 @@
         <w:rPr>
           <w:b/>
         </w:rPr>
-        <w:t xml:space="preserve"> of </w:t>
-      </w:r>
-      <w:proofErr w:type="gramStart"/>
-      <w:r>
-        <w:rPr>
-          <w:b/>
-        </w:rPr>
-        <w:t>April,</w:t>
-      </w:r>
-      <w:proofErr w:type="gramEnd"/>
-      <w:r>
-        <w:rPr>
-          <w:b/>
-        </w:rPr>
-        <w:t xml:space="preserve"> 2019</w:t>
+        <w:t xml:space="preserve"> of April, 2020</w:t>
       </w:r>
       <w:r>
         <w:rPr>
@@ -3571,7 +3555,7 @@
 </file>
 
 <file path=customXml/itemProps1.xml><?xml version="1.0" encoding="utf-8"?>
-<ds:datastoreItem xmlns:ds="http://schemas.openxmlformats.org/officeDocument/2006/customXml" ds:itemID="{F5916B86-32DE-DA4B-900D-B2F036B7758B}">
+<ds:datastoreItem xmlns:ds="http://schemas.openxmlformats.org/officeDocument/2006/customXml" ds:itemID="{628415FC-972A-704A-B396-F4C8E86DB01E}">
   <ds:schemaRefs>
     <ds:schemaRef ds:uri="http://schemas.openxmlformats.org/officeDocument/2006/bibliography"/>
   </ds:schemaRefs>

</xml_diff>